<commit_message>
fixed resume buttons to go from + to - and back again when pressed
</commit_message>
<xml_diff>
--- a/docs/Kevin_Craig_CV_11142022.docx
+++ b/docs/Kevin_Craig_CV_11142022.docx
@@ -2601,18 +2601,7 @@
           <w:szCs w:val="20"/>
           <w:lang w:val="en-US"/>
         </w:rPr>
-        <w:t>Safe Manage</w:t>
-      </w:r>
-      <w:bookmarkStart w:id="0" w:name="_GoBack"/>
-      <w:bookmarkEnd w:id="0"/>
-      <w:r>
-        <w:rPr>
-          <w:rFonts w:ascii="Candara" w:hAnsi="Candara"/>
-          <w:sz w:val="20"/>
-          <w:szCs w:val="20"/>
-          <w:lang w:val="en-US"/>
-        </w:rPr>
-        <w:t>ment Group Inc.</w:t>
+        <w:t>Safe Management Group Inc.</w:t>
       </w:r>
       <w:r>
         <w:rPr>
@@ -4328,8 +4317,12 @@
       </w:pPr>
     </w:p>
     <w:sectPr>
-      <w:headerReference w:type="default" r:id="rId9"/>
-      <w:footerReference w:type="default" r:id="rId10"/>
+      <w:headerReference w:type="even" r:id="rId9"/>
+      <w:headerReference w:type="default" r:id="rId10"/>
+      <w:footerReference w:type="even" r:id="rId11"/>
+      <w:footerReference w:type="default" r:id="rId12"/>
+      <w:headerReference w:type="first" r:id="rId13"/>
+      <w:footerReference w:type="first" r:id="rId14"/>
       <w:pgSz w:w="12240" w:h="15840" w:code="1"/>
       <w:pgMar w:top="720" w:right="1041" w:bottom="720" w:left="1138" w:header="720" w:footer="187" w:gutter="0"/>
       <w:cols w:space="720"/>
@@ -4368,7 +4361,27 @@
   <w:p>
     <w:pPr>
       <w:pStyle w:val="Footer"/>
+    </w:pPr>
+  </w:p>
+</w:ftr>
+</file>
+
+<file path=word/footer2.xml><?xml version="1.0" encoding="utf-8"?>
+<w:ftr xmlns:wpc="http://schemas.microsoft.com/office/word/2010/wordprocessingCanvas" xmlns:mc="http://schemas.openxmlformats.org/markup-compatibility/2006" xmlns:o="urn:schemas-microsoft-com:office:office" xmlns:r="http://schemas.openxmlformats.org/officeDocument/2006/relationships" xmlns:m="http://schemas.openxmlformats.org/officeDocument/2006/math" xmlns:v="urn:schemas-microsoft-com:vml" xmlns:wp14="http://schemas.microsoft.com/office/word/2010/wordprocessingDrawing" xmlns:wp="http://schemas.openxmlformats.org/drawingml/2006/wordprocessingDrawing" xmlns:w10="urn:schemas-microsoft-com:office:word" xmlns:w="http://schemas.openxmlformats.org/wordprocessingml/2006/main" xmlns:w14="http://schemas.microsoft.com/office/word/2010/wordml" xmlns:wpg="http://schemas.microsoft.com/office/word/2010/wordprocessingGroup" xmlns:wpi="http://schemas.microsoft.com/office/word/2010/wordprocessingInk" xmlns:wne="http://schemas.microsoft.com/office/word/2006/wordml" xmlns:wps="http://schemas.microsoft.com/office/word/2010/wordprocessingShape" mc:Ignorable="w14 wp14">
+  <w:p>
+    <w:pPr>
+      <w:pStyle w:val="Footer"/>
       <w:jc w:val="center"/>
+    </w:pPr>
+  </w:p>
+</w:ftr>
+</file>
+
+<file path=word/footer3.xml><?xml version="1.0" encoding="utf-8"?>
+<w:ftr xmlns:wpc="http://schemas.microsoft.com/office/word/2010/wordprocessingCanvas" xmlns:mc="http://schemas.openxmlformats.org/markup-compatibility/2006" xmlns:o="urn:schemas-microsoft-com:office:office" xmlns:r="http://schemas.openxmlformats.org/officeDocument/2006/relationships" xmlns:m="http://schemas.openxmlformats.org/officeDocument/2006/math" xmlns:v="urn:schemas-microsoft-com:vml" xmlns:wp14="http://schemas.microsoft.com/office/word/2010/wordprocessingDrawing" xmlns:wp="http://schemas.openxmlformats.org/drawingml/2006/wordprocessingDrawing" xmlns:w10="urn:schemas-microsoft-com:office:word" xmlns:w="http://schemas.openxmlformats.org/wordprocessingml/2006/main" xmlns:w14="http://schemas.microsoft.com/office/word/2010/wordml" xmlns:wpg="http://schemas.microsoft.com/office/word/2010/wordprocessingGroup" xmlns:wpi="http://schemas.microsoft.com/office/word/2010/wordprocessingInk" xmlns:wne="http://schemas.microsoft.com/office/word/2006/wordml" xmlns:wps="http://schemas.microsoft.com/office/word/2010/wordprocessingShape" mc:Ignorable="w14 wp14">
+  <w:p>
+    <w:pPr>
+      <w:pStyle w:val="Footer"/>
     </w:pPr>
   </w:p>
 </w:ftr>
@@ -4404,6 +4417,16 @@
   <w:p>
     <w:pPr>
       <w:pStyle w:val="Header"/>
+    </w:pPr>
+  </w:p>
+</w:hdr>
+</file>
+
+<file path=word/header2.xml><?xml version="1.0" encoding="utf-8"?>
+<w:hdr xmlns:wpc="http://schemas.microsoft.com/office/word/2010/wordprocessingCanvas" xmlns:mc="http://schemas.openxmlformats.org/markup-compatibility/2006" xmlns:o="urn:schemas-microsoft-com:office:office" xmlns:r="http://schemas.openxmlformats.org/officeDocument/2006/relationships" xmlns:m="http://schemas.openxmlformats.org/officeDocument/2006/math" xmlns:v="urn:schemas-microsoft-com:vml" xmlns:wp14="http://schemas.microsoft.com/office/word/2010/wordprocessingDrawing" xmlns:wp="http://schemas.openxmlformats.org/drawingml/2006/wordprocessingDrawing" xmlns:w10="urn:schemas-microsoft-com:office:word" xmlns:w="http://schemas.openxmlformats.org/wordprocessingml/2006/main" xmlns:w14="http://schemas.microsoft.com/office/word/2010/wordml" xmlns:wpg="http://schemas.microsoft.com/office/word/2010/wordprocessingGroup" xmlns:wpi="http://schemas.microsoft.com/office/word/2010/wordprocessingInk" xmlns:wne="http://schemas.microsoft.com/office/word/2006/wordml" xmlns:wps="http://schemas.microsoft.com/office/word/2010/wordprocessingShape" mc:Ignorable="w14 wp14">
+  <w:p>
+    <w:pPr>
+      <w:pStyle w:val="Header"/>
       <w:jc w:val="center"/>
       <w:rPr>
         <w:rFonts w:ascii="Candara" w:hAnsi="Candara"/>
@@ -4463,12 +4486,18 @@
         <w:rFonts w:ascii="Candara" w:hAnsi="Candara"/>
       </w:rPr>
     </w:pPr>
-    <w:r>
-      <w:rPr>
-        <w:rFonts w:ascii="Candara" w:hAnsi="Candara"/>
-      </w:rPr>
-      <w:t>(416) 577-2720</w:t>
-    </w:r>
+    <w:bookmarkStart w:id="0" w:name="_GoBack"/>
+    <w:bookmarkEnd w:id="0"/>
+  </w:p>
+</w:hdr>
+</file>
+
+<file path=word/header3.xml><?xml version="1.0" encoding="utf-8"?>
+<w:hdr xmlns:wpc="http://schemas.microsoft.com/office/word/2010/wordprocessingCanvas" xmlns:mc="http://schemas.openxmlformats.org/markup-compatibility/2006" xmlns:o="urn:schemas-microsoft-com:office:office" xmlns:r="http://schemas.openxmlformats.org/officeDocument/2006/relationships" xmlns:m="http://schemas.openxmlformats.org/officeDocument/2006/math" xmlns:v="urn:schemas-microsoft-com:vml" xmlns:wp14="http://schemas.microsoft.com/office/word/2010/wordprocessingDrawing" xmlns:wp="http://schemas.openxmlformats.org/drawingml/2006/wordprocessingDrawing" xmlns:w10="urn:schemas-microsoft-com:office:word" xmlns:w="http://schemas.openxmlformats.org/wordprocessingml/2006/main" xmlns:w14="http://schemas.microsoft.com/office/word/2010/wordml" xmlns:wpg="http://schemas.microsoft.com/office/word/2010/wordprocessingGroup" xmlns:wpi="http://schemas.microsoft.com/office/word/2010/wordprocessingInk" xmlns:wne="http://schemas.microsoft.com/office/word/2006/wordml" xmlns:wps="http://schemas.microsoft.com/office/word/2010/wordprocessingShape" mc:Ignorable="w14 wp14">
+  <w:p>
+    <w:pPr>
+      <w:pStyle w:val="Header"/>
+    </w:pPr>
   </w:p>
 </w:hdr>
 </file>
@@ -6412,7 +6441,7 @@
   <a:extraClrSchemeLst/>
   <a:extLst>
     <a:ext uri="{05A4C25C-085E-4340-85A3-A5531E510DB2}">
-      <thm15:themeFamily xmlns:thm15="http://schemas.microsoft.com/office/thememl/2012/main" xmlns="" name="Office Theme" id="{62F939B6-93AF-4DB8-9C6B-D6C7DFDC589F}" vid="{4A3C46E8-61CC-4603-A589-7422A47A8E4A}"/>
+      <thm15:themeFamily xmlns="" xmlns:thm15="http://schemas.microsoft.com/office/thememl/2012/main" name="Office Theme" id="{62F939B6-93AF-4DB8-9C6B-D6C7DFDC589F}" vid="{4A3C46E8-61CC-4603-A589-7422A47A8E4A}"/>
     </a:ext>
   </a:extLst>
 </a:theme>
@@ -6423,7 +6452,7 @@
 </file>
 
 <file path=customXml/itemProps1.xml><?xml version="1.0" encoding="utf-8"?>
-<ds:datastoreItem xmlns:ds="http://schemas.openxmlformats.org/officeDocument/2006/customXml" ds:itemID="{98B249AD-7FF9-41EC-BFB2-817CB387BF11}">
+<ds:datastoreItem xmlns:ds="http://schemas.openxmlformats.org/officeDocument/2006/customXml" ds:itemID="{FE1BB0C7-596C-4ABD-A43C-CB9162DA1BF6}">
   <ds:schemaRefs>
     <ds:schemaRef ds:uri="http://schemas.openxmlformats.org/officeDocument/2006/bibliography"/>
   </ds:schemaRefs>

</xml_diff>